<commit_message>
Codificar Modelo Negocio Consular Roles
</commit_message>
<xml_diff>
--- a/00_ruta/03_pasos_genericos_backend.docx
+++ b/00_ruta/03_pasos_genericos_backend.docx
@@ -15,17 +15,17 @@
           <w:bCs/>
           <w:sz w:val="18"/>
           <w:szCs w:val="18"/>
-          <w:lang w:val="en-US"/>
-        </w:rPr>
-      </w:pPr>
-      <w:r>
-        <w:rPr>
-          <w:rFonts w:ascii="Arial Narrow" w:hAnsi="Arial Narrow"/>
-          <w:b/>
-          <w:bCs/>
-          <w:sz w:val="18"/>
-          <w:szCs w:val="18"/>
-          <w:lang w:val="en-US"/>
+          <w:lang w:val="es-419"/>
+        </w:rPr>
+      </w:pPr>
+      <w:r>
+        <w:rPr>
+          <w:rFonts w:ascii="Arial Narrow" w:hAnsi="Arial Narrow"/>
+          <w:b/>
+          <w:bCs/>
+          <w:sz w:val="18"/>
+          <w:szCs w:val="18"/>
+          <w:lang w:val="es-419"/>
         </w:rPr>
         <w:t>PASOS_GENERICOS_APP_WEB_Y_MOVIL</w:t>
       </w:r>
@@ -38,7 +38,7 @@
           <w:rFonts w:ascii="Arial Narrow" w:hAnsi="Arial Narrow"/>
           <w:sz w:val="18"/>
           <w:szCs w:val="18"/>
-          <w:lang w:val="en-US"/>
+          <w:lang w:val="es-419"/>
         </w:rPr>
       </w:pPr>
     </w:p>
@@ -1704,7 +1704,7 @@
           <w:sz w:val="18"/>
           <w:szCs w:val="18"/>
         </w:rPr>
-        <w:t>base de datos.</w:t>
+        <w:t>base de datos</w:t>
       </w:r>
     </w:p>
     <w:p>

</xml_diff>

<commit_message>
Codificar Modelo Negocio Consultar Roles
</commit_message>
<xml_diff>
--- a/00_ruta/03_pasos_genericos_backend.docx
+++ b/00_ruta/03_pasos_genericos_backend.docx
@@ -27,7 +27,7 @@
           <w:szCs w:val="18"/>
           <w:lang w:val="es-419"/>
         </w:rPr>
-        <w:t>PASOS_GENERICOS_APP_WEB_Y_MOVIL</w:t>
+        <w:t>EJEMPLO 01. N_CAPAS – PHP – SQL – HTML</w:t>
       </w:r>
     </w:p>
     <w:p>
@@ -77,31 +77,523 @@
           <w:sz w:val="18"/>
           <w:szCs w:val="18"/>
         </w:rPr>
-        <w:t xml:space="preserve">Desarrollo del Módulo Usuarios de un </w:t>
-      </w:r>
-      <w:r>
-        <w:rPr>
-          <w:rFonts w:ascii="Arial Narrow" w:hAnsi="Arial Narrow"/>
-          <w:sz w:val="18"/>
-          <w:szCs w:val="18"/>
-        </w:rPr>
-        <w:t xml:space="preserve">Sistema de Información Web, basado en el </w:t>
-      </w:r>
-      <w:r>
-        <w:rPr>
-          <w:rFonts w:ascii="Arial Narrow" w:hAnsi="Arial Narrow"/>
-          <w:b/>
-          <w:bCs/>
-          <w:sz w:val="18"/>
-          <w:szCs w:val="18"/>
-        </w:rPr>
-        <w:t xml:space="preserve">Paradigma </w:t>
-      </w:r>
-      <w:r>
-        <w:rPr>
-          <w:rFonts w:ascii="Arial Narrow" w:hAnsi="Arial Narrow"/>
-          <w:b/>
-          <w:bCs/>
+        <w:t xml:space="preserve">Desarrollo del </w:t>
+      </w:r>
+      <w:r>
+        <w:rPr>
+          <w:rFonts w:ascii="Arial Narrow" w:hAnsi="Arial Narrow"/>
+          <w:b/>
+          <w:bCs/>
+          <w:sz w:val="18"/>
+          <w:szCs w:val="18"/>
+          <w:u w:val="single"/>
+        </w:rPr>
+        <w:t>MÓDULO USUARIOS</w:t>
+      </w:r>
+      <w:r>
+        <w:rPr>
+          <w:rFonts w:ascii="Arial Narrow" w:hAnsi="Arial Narrow"/>
+          <w:sz w:val="18"/>
+          <w:szCs w:val="18"/>
+        </w:rPr>
+        <w:t xml:space="preserve"> de un </w:t>
+      </w:r>
+      <w:r>
+        <w:rPr>
+          <w:rFonts w:ascii="Arial Narrow" w:hAnsi="Arial Narrow"/>
+          <w:sz w:val="18"/>
+          <w:szCs w:val="18"/>
+        </w:rPr>
+        <w:t xml:space="preserve">Sistema de Información Web, </w:t>
+      </w:r>
+      <w:r>
+        <w:rPr>
+          <w:rFonts w:ascii="Arial Narrow" w:hAnsi="Arial Narrow"/>
+          <w:sz w:val="18"/>
+          <w:szCs w:val="18"/>
+        </w:rPr>
+        <w:t xml:space="preserve">con </w:t>
+      </w:r>
+      <w:r>
+        <w:rPr>
+          <w:rFonts w:ascii="Arial Narrow" w:hAnsi="Arial Narrow"/>
+          <w:b/>
+          <w:bCs/>
+          <w:sz w:val="18"/>
+          <w:szCs w:val="18"/>
+          <w:u w:val="single"/>
+        </w:rPr>
+        <w:t>ESTILO ARQUITECTÓNICO N CAPAS</w:t>
+      </w:r>
+      <w:r>
+        <w:rPr>
+          <w:rFonts w:ascii="Arial Narrow" w:hAnsi="Arial Narrow"/>
+          <w:b/>
+          <w:bCs/>
+          <w:sz w:val="18"/>
+          <w:szCs w:val="18"/>
+        </w:rPr>
+        <w:t xml:space="preserve"> </w:t>
+      </w:r>
+      <w:r>
+        <w:rPr>
+          <w:rFonts w:ascii="Arial Narrow" w:hAnsi="Arial Narrow"/>
+          <w:sz w:val="18"/>
+          <w:szCs w:val="18"/>
+        </w:rPr>
+        <w:t>(</w:t>
+      </w:r>
+      <w:r>
+        <w:rPr>
+          <w:rFonts w:ascii="Arial Narrow" w:hAnsi="Arial Narrow"/>
+          <w:sz w:val="18"/>
+          <w:szCs w:val="18"/>
+        </w:rPr>
+        <w:t>su base es MVC y estilos monolítico y cliente-servidor</w:t>
+      </w:r>
+      <w:r>
+        <w:rPr>
+          <w:rFonts w:ascii="Arial Narrow" w:hAnsi="Arial Narrow"/>
+          <w:sz w:val="18"/>
+          <w:szCs w:val="18"/>
+        </w:rPr>
+        <w:t>)</w:t>
+      </w:r>
+      <w:r>
+        <w:rPr>
+          <w:rFonts w:ascii="Arial Narrow" w:hAnsi="Arial Narrow"/>
+          <w:sz w:val="18"/>
+          <w:szCs w:val="18"/>
+        </w:rPr>
+        <w:t xml:space="preserve">. </w:t>
+      </w:r>
+      <w:r>
+        <w:rPr>
+          <w:rFonts w:ascii="Arial Narrow" w:hAnsi="Arial Narrow"/>
+          <w:sz w:val="18"/>
+          <w:szCs w:val="18"/>
+        </w:rPr>
+        <w:t xml:space="preserve">La </w:t>
+      </w:r>
+      <w:r>
+        <w:rPr>
+          <w:rFonts w:ascii="Arial Narrow" w:hAnsi="Arial Narrow"/>
+          <w:b/>
+          <w:bCs/>
+          <w:sz w:val="18"/>
+          <w:szCs w:val="18"/>
+        </w:rPr>
+        <w:t>BASE DE DATOS</w:t>
+      </w:r>
+      <w:r>
+        <w:rPr>
+          <w:rFonts w:ascii="Arial Narrow" w:hAnsi="Arial Narrow"/>
+          <w:sz w:val="18"/>
+          <w:szCs w:val="18"/>
+        </w:rPr>
+        <w:t xml:space="preserve"> utiliza el estándar </w:t>
+      </w:r>
+      <w:r>
+        <w:rPr>
+          <w:rFonts w:ascii="Arial Narrow" w:hAnsi="Arial Narrow"/>
+          <w:b/>
+          <w:bCs/>
+          <w:sz w:val="18"/>
+          <w:szCs w:val="18"/>
+          <w:u w:val="single"/>
+        </w:rPr>
+        <w:t>SQL</w:t>
+      </w:r>
+      <w:r>
+        <w:rPr>
+          <w:rFonts w:ascii="Arial Narrow" w:hAnsi="Arial Narrow"/>
+          <w:sz w:val="18"/>
+          <w:szCs w:val="18"/>
+        </w:rPr>
+        <w:t xml:space="preserve">. </w:t>
+      </w:r>
+      <w:r>
+        <w:rPr>
+          <w:rFonts w:ascii="Arial Narrow" w:hAnsi="Arial Narrow"/>
+          <w:sz w:val="18"/>
+          <w:szCs w:val="18"/>
+        </w:rPr>
+        <w:t>Para el</w:t>
+      </w:r>
+      <w:r>
+        <w:rPr>
+          <w:rFonts w:ascii="Arial Narrow" w:hAnsi="Arial Narrow"/>
+          <w:sz w:val="18"/>
+          <w:szCs w:val="18"/>
+        </w:rPr>
+        <w:t xml:space="preserve"> desarrollo del </w:t>
+      </w:r>
+      <w:r>
+        <w:rPr>
+          <w:rFonts w:ascii="Arial Narrow" w:hAnsi="Arial Narrow"/>
+          <w:b/>
+          <w:bCs/>
+          <w:sz w:val="18"/>
+          <w:szCs w:val="18"/>
+        </w:rPr>
+        <w:t>BACKEND</w:t>
+      </w:r>
+      <w:r>
+        <w:rPr>
+          <w:rFonts w:ascii="Arial Narrow" w:hAnsi="Arial Narrow"/>
+          <w:sz w:val="18"/>
+          <w:szCs w:val="18"/>
+        </w:rPr>
+        <w:t xml:space="preserve"> </w:t>
+      </w:r>
+      <w:r>
+        <w:rPr>
+          <w:rFonts w:ascii="Arial Narrow" w:hAnsi="Arial Narrow"/>
+          <w:sz w:val="18"/>
+          <w:szCs w:val="18"/>
+        </w:rPr>
+        <w:t xml:space="preserve">se utiliza </w:t>
+      </w:r>
+      <w:r>
+        <w:rPr>
+          <w:rFonts w:ascii="Arial Narrow" w:hAnsi="Arial Narrow"/>
+          <w:sz w:val="18"/>
+          <w:szCs w:val="18"/>
+        </w:rPr>
+        <w:t>el Paradigma de Programación Orientado a Objetos</w:t>
+      </w:r>
+      <w:r>
+        <w:rPr>
+          <w:rFonts w:ascii="Arial Narrow" w:hAnsi="Arial Narrow"/>
+          <w:sz w:val="18"/>
+          <w:szCs w:val="18"/>
+        </w:rPr>
+        <w:t xml:space="preserve"> (</w:t>
+      </w:r>
+      <w:r>
+        <w:rPr>
+          <w:rFonts w:ascii="Arial Narrow" w:hAnsi="Arial Narrow"/>
+          <w:b/>
+          <w:bCs/>
+          <w:sz w:val="18"/>
+          <w:szCs w:val="18"/>
+          <w:u w:val="single"/>
+        </w:rPr>
+        <w:t>POO</w:t>
+      </w:r>
+      <w:r>
+        <w:rPr>
+          <w:rFonts w:ascii="Arial Narrow" w:hAnsi="Arial Narrow"/>
+          <w:sz w:val="18"/>
+          <w:szCs w:val="18"/>
+        </w:rPr>
+        <w:t>)</w:t>
+      </w:r>
+      <w:r>
+        <w:rPr>
+          <w:rFonts w:ascii="Arial Narrow" w:hAnsi="Arial Narrow"/>
+          <w:sz w:val="18"/>
+          <w:szCs w:val="18"/>
+        </w:rPr>
+        <w:t xml:space="preserve"> y</w:t>
+      </w:r>
+      <w:r>
+        <w:rPr>
+          <w:rFonts w:ascii="Arial Narrow" w:hAnsi="Arial Narrow"/>
+          <w:sz w:val="18"/>
+          <w:szCs w:val="18"/>
+        </w:rPr>
+        <w:t xml:space="preserve"> </w:t>
+      </w:r>
+      <w:r>
+        <w:rPr>
+          <w:rFonts w:ascii="Arial Narrow" w:hAnsi="Arial Narrow"/>
+          <w:sz w:val="18"/>
+          <w:szCs w:val="18"/>
+        </w:rPr>
+        <w:t>el lenguaje de</w:t>
+      </w:r>
+      <w:r>
+        <w:rPr>
+          <w:rFonts w:ascii="Arial Narrow" w:hAnsi="Arial Narrow"/>
+          <w:sz w:val="18"/>
+          <w:szCs w:val="18"/>
+        </w:rPr>
+        <w:t xml:space="preserve"> programación</w:t>
+      </w:r>
+      <w:r>
+        <w:rPr>
+          <w:rFonts w:ascii="Arial Narrow" w:hAnsi="Arial Narrow"/>
+          <w:sz w:val="18"/>
+          <w:szCs w:val="18"/>
+        </w:rPr>
+        <w:t xml:space="preserve"> </w:t>
+      </w:r>
+      <w:r>
+        <w:rPr>
+          <w:rFonts w:ascii="Arial Narrow" w:hAnsi="Arial Narrow"/>
+          <w:b/>
+          <w:bCs/>
+          <w:sz w:val="18"/>
+          <w:szCs w:val="18"/>
+          <w:u w:val="single"/>
+        </w:rPr>
+        <w:t>PHP</w:t>
+      </w:r>
+      <w:r>
+        <w:rPr>
+          <w:rFonts w:ascii="Arial Narrow" w:hAnsi="Arial Narrow"/>
+          <w:sz w:val="18"/>
+          <w:szCs w:val="18"/>
+        </w:rPr>
+        <w:t xml:space="preserve"> </w:t>
+      </w:r>
+      <w:r>
+        <w:rPr>
+          <w:rFonts w:ascii="Arial Narrow" w:hAnsi="Arial Narrow"/>
+          <w:sz w:val="18"/>
+          <w:szCs w:val="18"/>
+        </w:rPr>
+        <w:t>a código limpio</w:t>
+      </w:r>
+      <w:r>
+        <w:rPr>
+          <w:rFonts w:ascii="Arial Narrow" w:hAnsi="Arial Narrow"/>
+          <w:sz w:val="18"/>
+          <w:szCs w:val="18"/>
+        </w:rPr>
+        <w:t>.</w:t>
+      </w:r>
+      <w:r>
+        <w:rPr>
+          <w:rFonts w:ascii="Arial Narrow" w:hAnsi="Arial Narrow"/>
+          <w:sz w:val="18"/>
+          <w:szCs w:val="18"/>
+        </w:rPr>
+        <w:t xml:space="preserve"> </w:t>
+      </w:r>
+      <w:r>
+        <w:rPr>
+          <w:rFonts w:ascii="Arial Narrow" w:hAnsi="Arial Narrow"/>
+          <w:sz w:val="18"/>
+          <w:szCs w:val="18"/>
+        </w:rPr>
+        <w:t xml:space="preserve">Mientras </w:t>
+      </w:r>
+      <w:r>
+        <w:rPr>
+          <w:rFonts w:ascii="Arial Narrow" w:hAnsi="Arial Narrow"/>
+          <w:sz w:val="18"/>
+          <w:szCs w:val="18"/>
+        </w:rPr>
+        <w:t>que</w:t>
+      </w:r>
+      <w:r>
+        <w:rPr>
+          <w:rFonts w:ascii="Arial Narrow" w:hAnsi="Arial Narrow"/>
+          <w:sz w:val="18"/>
+          <w:szCs w:val="18"/>
+        </w:rPr>
+        <w:t>,</w:t>
+      </w:r>
+      <w:r>
+        <w:rPr>
+          <w:rFonts w:ascii="Arial Narrow" w:hAnsi="Arial Narrow"/>
+          <w:sz w:val="18"/>
+          <w:szCs w:val="18"/>
+        </w:rPr>
+        <w:t xml:space="preserve"> para el </w:t>
+      </w:r>
+      <w:r>
+        <w:rPr>
+          <w:rFonts w:ascii="Arial Narrow" w:hAnsi="Arial Narrow"/>
+          <w:b/>
+          <w:bCs/>
+          <w:sz w:val="18"/>
+          <w:szCs w:val="18"/>
+        </w:rPr>
+        <w:t>FRONTEND</w:t>
+      </w:r>
+      <w:r>
+        <w:rPr>
+          <w:rFonts w:ascii="Arial Narrow" w:hAnsi="Arial Narrow"/>
+          <w:sz w:val="18"/>
+          <w:szCs w:val="18"/>
+        </w:rPr>
+        <w:t xml:space="preserve">, usa los lenguajes </w:t>
+      </w:r>
+      <w:r>
+        <w:rPr>
+          <w:rFonts w:ascii="Arial Narrow" w:hAnsi="Arial Narrow"/>
+          <w:b/>
+          <w:bCs/>
+          <w:sz w:val="18"/>
+          <w:szCs w:val="18"/>
+          <w:u w:val="single"/>
+        </w:rPr>
+        <w:t>HTML, CSS, JAVASCRIPT</w:t>
+      </w:r>
+      <w:r>
+        <w:rPr>
+          <w:rFonts w:ascii="Arial Narrow" w:hAnsi="Arial Narrow"/>
+          <w:sz w:val="18"/>
+          <w:szCs w:val="18"/>
+        </w:rPr>
+        <w:t>.</w:t>
+      </w:r>
+    </w:p>
+    <w:p>
+      <w:pPr>
+        <w:spacing w:after="0" w:line="276" w:lineRule="auto"/>
+        <w:jc w:val="both"/>
+        <w:rPr>
+          <w:rFonts w:ascii="Arial Narrow" w:hAnsi="Arial Narrow"/>
+          <w:sz w:val="18"/>
+          <w:szCs w:val="18"/>
+        </w:rPr>
+      </w:pPr>
+    </w:p>
+    <w:p>
+      <w:pPr>
+        <w:spacing w:after="0" w:line="276" w:lineRule="auto"/>
+        <w:jc w:val="both"/>
+        <w:rPr>
+          <w:rFonts w:ascii="Arial Narrow" w:hAnsi="Arial Narrow"/>
+          <w:sz w:val="18"/>
+          <w:szCs w:val="18"/>
+        </w:rPr>
+      </w:pPr>
+      <w:r>
+        <w:rPr>
+          <w:rFonts w:ascii="Arial Narrow" w:hAnsi="Arial Narrow"/>
+          <w:sz w:val="18"/>
+          <w:szCs w:val="18"/>
+        </w:rPr>
+        <w:t xml:space="preserve">En cuanto a la </w:t>
+      </w:r>
+      <w:r>
+        <w:rPr>
+          <w:rFonts w:ascii="Arial Narrow" w:hAnsi="Arial Narrow"/>
+          <w:sz w:val="18"/>
+          <w:szCs w:val="18"/>
+        </w:rPr>
+        <w:t>elaboración</w:t>
+      </w:r>
+      <w:r>
+        <w:rPr>
+          <w:rFonts w:ascii="Arial Narrow" w:hAnsi="Arial Narrow"/>
+          <w:sz w:val="18"/>
+          <w:szCs w:val="18"/>
+        </w:rPr>
+        <w:t>,</w:t>
+      </w:r>
+      <w:r>
+        <w:rPr>
+          <w:rFonts w:ascii="Arial Narrow" w:hAnsi="Arial Narrow"/>
+          <w:sz w:val="18"/>
+          <w:szCs w:val="18"/>
+        </w:rPr>
+        <w:t xml:space="preserve"> </w:t>
+      </w:r>
+      <w:r>
+        <w:rPr>
+          <w:rFonts w:ascii="Arial Narrow" w:hAnsi="Arial Narrow"/>
+          <w:sz w:val="18"/>
+          <w:szCs w:val="18"/>
+        </w:rPr>
+        <w:t xml:space="preserve">está basado en </w:t>
+      </w:r>
+      <w:r>
+        <w:rPr>
+          <w:rFonts w:ascii="Arial Narrow" w:hAnsi="Arial Narrow"/>
+          <w:sz w:val="18"/>
+          <w:szCs w:val="18"/>
+        </w:rPr>
+        <w:t xml:space="preserve">el </w:t>
+      </w:r>
+      <w:r>
+        <w:rPr>
+          <w:rFonts w:ascii="Arial Narrow" w:hAnsi="Arial Narrow"/>
+          <w:b/>
+          <w:bCs/>
+          <w:sz w:val="18"/>
+          <w:szCs w:val="18"/>
+        </w:rPr>
+        <w:t>proceso personal de software</w:t>
+      </w:r>
+      <w:r>
+        <w:rPr>
+          <w:rFonts w:ascii="Arial Narrow" w:hAnsi="Arial Narrow"/>
+          <w:b/>
+          <w:bCs/>
+          <w:sz w:val="18"/>
+          <w:szCs w:val="18"/>
+        </w:rPr>
+        <w:t xml:space="preserve"> (PSP)</w:t>
+      </w:r>
+      <w:r>
+        <w:rPr>
+          <w:rFonts w:ascii="Arial Narrow" w:hAnsi="Arial Narrow"/>
+          <w:b/>
+          <w:bCs/>
+          <w:sz w:val="18"/>
+          <w:szCs w:val="18"/>
+        </w:rPr>
+        <w:t>,</w:t>
+      </w:r>
+      <w:r>
+        <w:rPr>
+          <w:rFonts w:ascii="Arial Narrow" w:hAnsi="Arial Narrow"/>
+          <w:sz w:val="18"/>
+          <w:szCs w:val="18"/>
+        </w:rPr>
+        <w:t xml:space="preserve"> partiendo de</w:t>
+      </w:r>
+      <w:r>
+        <w:rPr>
+          <w:rFonts w:ascii="Arial Narrow" w:hAnsi="Arial Narrow"/>
+          <w:sz w:val="18"/>
+          <w:szCs w:val="18"/>
+        </w:rPr>
+        <w:t>l establecimiento de Requisitos (</w:t>
+      </w:r>
+      <w:r>
+        <w:rPr>
+          <w:rFonts w:ascii="Arial Narrow" w:hAnsi="Arial Narrow"/>
+          <w:b/>
+          <w:bCs/>
+          <w:sz w:val="18"/>
+          <w:szCs w:val="18"/>
+        </w:rPr>
+        <w:t>RF – IEEE830</w:t>
+      </w:r>
+      <w:r>
+        <w:rPr>
+          <w:rFonts w:ascii="Arial Narrow" w:hAnsi="Arial Narrow"/>
+          <w:sz w:val="18"/>
+          <w:szCs w:val="18"/>
+        </w:rPr>
+        <w:t>)</w:t>
+      </w:r>
+      <w:r>
+        <w:rPr>
+          <w:rFonts w:ascii="Arial Narrow" w:hAnsi="Arial Narrow"/>
+          <w:sz w:val="18"/>
+          <w:szCs w:val="18"/>
+        </w:rPr>
+        <w:t xml:space="preserve">, </w:t>
+      </w:r>
+      <w:r>
+        <w:rPr>
+          <w:rFonts w:ascii="Arial Narrow" w:hAnsi="Arial Narrow"/>
+          <w:sz w:val="18"/>
+          <w:szCs w:val="18"/>
+        </w:rPr>
+        <w:t xml:space="preserve">Diagrama Casos </w:t>
+      </w:r>
+      <w:r>
+        <w:rPr>
+          <w:rFonts w:ascii="Arial Narrow" w:hAnsi="Arial Narrow"/>
           <w:sz w:val="18"/>
           <w:szCs w:val="18"/>
         </w:rPr>
@@ -110,32 +602,36 @@
       <w:r>
         <w:rPr>
           <w:rFonts w:ascii="Arial Narrow" w:hAnsi="Arial Narrow"/>
-          <w:b/>
-          <w:bCs/>
-          <w:sz w:val="18"/>
-          <w:szCs w:val="18"/>
-        </w:rPr>
-        <w:t xml:space="preserve">Programación Orientada </w:t>
-      </w:r>
-      <w:r>
-        <w:rPr>
-          <w:rFonts w:ascii="Arial Narrow" w:hAnsi="Arial Narrow"/>
-          <w:b/>
-          <w:bCs/>
-          <w:sz w:val="18"/>
-          <w:szCs w:val="18"/>
-        </w:rPr>
-        <w:t xml:space="preserve">a </w:t>
-      </w:r>
-      <w:r>
-        <w:rPr>
-          <w:rFonts w:ascii="Arial Narrow" w:hAnsi="Arial Narrow"/>
-          <w:b/>
-          <w:bCs/>
-          <w:sz w:val="18"/>
-          <w:szCs w:val="18"/>
-        </w:rPr>
-        <w:t>Objetos (POO)</w:t>
+          <w:sz w:val="18"/>
+          <w:szCs w:val="18"/>
+        </w:rPr>
+        <w:t>Uso</w:t>
+      </w:r>
+      <w:r>
+        <w:rPr>
+          <w:rFonts w:ascii="Arial Narrow" w:hAnsi="Arial Narrow"/>
+          <w:sz w:val="18"/>
+          <w:szCs w:val="18"/>
+        </w:rPr>
+        <w:t xml:space="preserve"> (</w:t>
+      </w:r>
+      <w:r>
+        <w:rPr>
+          <w:rFonts w:ascii="Arial Narrow" w:hAnsi="Arial Narrow"/>
+          <w:b/>
+          <w:bCs/>
+          <w:sz w:val="18"/>
+          <w:szCs w:val="18"/>
+        </w:rPr>
+        <w:t>DCU</w:t>
+      </w:r>
+      <w:r>
+        <w:rPr>
+          <w:rFonts w:ascii="Arial Narrow" w:hAnsi="Arial Narrow"/>
+          <w:sz w:val="18"/>
+          <w:szCs w:val="18"/>
+        </w:rPr>
+        <w:t>)</w:t>
       </w:r>
       <w:r>
         <w:rPr>
@@ -151,7 +647,41 @@
           <w:sz w:val="18"/>
           <w:szCs w:val="18"/>
         </w:rPr>
-        <w:t xml:space="preserve">Arquitectura </w:t>
+        <w:t>Modelo Relacional (</w:t>
+      </w:r>
+      <w:r>
+        <w:rPr>
+          <w:rFonts w:ascii="Arial Narrow" w:hAnsi="Arial Narrow"/>
+          <w:b/>
+          <w:bCs/>
+          <w:sz w:val="18"/>
+          <w:szCs w:val="18"/>
+        </w:rPr>
+        <w:t>MR</w:t>
+      </w:r>
+      <w:r>
+        <w:rPr>
+          <w:rFonts w:ascii="Arial Narrow" w:hAnsi="Arial Narrow"/>
+          <w:sz w:val="18"/>
+          <w:szCs w:val="18"/>
+        </w:rPr>
+        <w:t>)</w:t>
+      </w:r>
+      <w:r>
+        <w:rPr>
+          <w:rFonts w:ascii="Arial Narrow" w:hAnsi="Arial Narrow"/>
+          <w:sz w:val="18"/>
+          <w:szCs w:val="18"/>
+        </w:rPr>
+        <w:t xml:space="preserve">, </w:t>
+      </w:r>
+      <w:r>
+        <w:rPr>
+          <w:rFonts w:ascii="Arial Narrow" w:hAnsi="Arial Narrow"/>
+          <w:sz w:val="18"/>
+          <w:szCs w:val="18"/>
+        </w:rPr>
+        <w:t xml:space="preserve">Diagrama </w:t>
       </w:r>
       <w:r>
         <w:rPr>
@@ -167,37 +697,33 @@
           <w:sz w:val="18"/>
           <w:szCs w:val="18"/>
         </w:rPr>
-        <w:t xml:space="preserve">Software </w:t>
-      </w:r>
-      <w:r>
-        <w:rPr>
-          <w:rFonts w:ascii="Arial Narrow" w:hAnsi="Arial Narrow"/>
-          <w:b/>
-          <w:bCs/>
-          <w:sz w:val="18"/>
-          <w:szCs w:val="18"/>
-        </w:rPr>
-        <w:t xml:space="preserve">Cliente </w:t>
-      </w:r>
-      <w:r>
-        <w:rPr>
-          <w:rFonts w:ascii="Arial Narrow" w:hAnsi="Arial Narrow"/>
-          <w:b/>
-          <w:bCs/>
-          <w:sz w:val="18"/>
-          <w:szCs w:val="18"/>
-        </w:rPr>
-        <w:t xml:space="preserve">– </w:t>
-      </w:r>
-      <w:r>
-        <w:rPr>
-          <w:rFonts w:ascii="Arial Narrow" w:hAnsi="Arial Narrow"/>
-          <w:b/>
-          <w:bCs/>
-          <w:sz w:val="18"/>
-          <w:szCs w:val="18"/>
-        </w:rPr>
-        <w:t>Servidor</w:t>
+        <w:t>Clases</w:t>
+      </w:r>
+      <w:r>
+        <w:rPr>
+          <w:rFonts w:ascii="Arial Narrow" w:hAnsi="Arial Narrow"/>
+          <w:sz w:val="18"/>
+          <w:szCs w:val="18"/>
+        </w:rPr>
+        <w:t xml:space="preserve"> (</w:t>
+      </w:r>
+      <w:r>
+        <w:rPr>
+          <w:rFonts w:ascii="Arial Narrow" w:hAnsi="Arial Narrow"/>
+          <w:b/>
+          <w:bCs/>
+          <w:sz w:val="18"/>
+          <w:szCs w:val="18"/>
+        </w:rPr>
+        <w:t>DC</w:t>
+      </w:r>
+      <w:r>
+        <w:rPr>
+          <w:rFonts w:ascii="Arial Narrow" w:hAnsi="Arial Narrow"/>
+          <w:sz w:val="18"/>
+          <w:szCs w:val="18"/>
+        </w:rPr>
+        <w:t>)</w:t>
       </w:r>
       <w:r>
         <w:rPr>
@@ -213,15 +739,57 @@
           <w:sz w:val="18"/>
           <w:szCs w:val="18"/>
         </w:rPr>
-        <w:t>Patrón</w:t>
-      </w:r>
-      <w:r>
-        <w:rPr>
-          <w:rFonts w:ascii="Arial Narrow" w:hAnsi="Arial Narrow"/>
-          <w:sz w:val="18"/>
-          <w:szCs w:val="18"/>
-        </w:rPr>
-        <w:t xml:space="preserve"> (o estilo)</w:t>
+        <w:t xml:space="preserve">Diagrama </w:t>
+      </w:r>
+      <w:r>
+        <w:rPr>
+          <w:rFonts w:ascii="Arial Narrow" w:hAnsi="Arial Narrow"/>
+          <w:sz w:val="18"/>
+          <w:szCs w:val="18"/>
+        </w:rPr>
+        <w:t xml:space="preserve">de </w:t>
+      </w:r>
+      <w:r>
+        <w:rPr>
+          <w:rFonts w:ascii="Arial Narrow" w:hAnsi="Arial Narrow"/>
+          <w:sz w:val="18"/>
+          <w:szCs w:val="18"/>
+        </w:rPr>
+        <w:t>Distribución</w:t>
+      </w:r>
+      <w:r>
+        <w:rPr>
+          <w:rFonts w:ascii="Arial Narrow" w:hAnsi="Arial Narrow"/>
+          <w:sz w:val="18"/>
+          <w:szCs w:val="18"/>
+        </w:rPr>
+        <w:t xml:space="preserve"> (</w:t>
+      </w:r>
+      <w:r>
+        <w:rPr>
+          <w:rFonts w:ascii="Arial Narrow" w:hAnsi="Arial Narrow"/>
+          <w:b/>
+          <w:bCs/>
+          <w:sz w:val="18"/>
+          <w:szCs w:val="18"/>
+        </w:rPr>
+        <w:t>DD</w:t>
+      </w:r>
+      <w:r>
+        <w:rPr>
+          <w:rFonts w:ascii="Arial Narrow" w:hAnsi="Arial Narrow"/>
+          <w:sz w:val="18"/>
+          <w:szCs w:val="18"/>
+        </w:rPr>
+        <w:t>)</w:t>
+      </w:r>
+      <w:r>
+        <w:rPr>
+          <w:rFonts w:ascii="Arial Narrow" w:hAnsi="Arial Narrow"/>
+          <w:sz w:val="18"/>
+          <w:szCs w:val="18"/>
+        </w:rPr>
+        <w:t>.</w:t>
       </w:r>
       <w:r>
         <w:rPr>
@@ -237,36 +805,135 @@
           <w:sz w:val="18"/>
           <w:szCs w:val="18"/>
         </w:rPr>
-        <w:t xml:space="preserve">Arquitectónico </w:t>
-      </w:r>
-      <w:r>
-        <w:rPr>
-          <w:rFonts w:ascii="Arial Narrow" w:hAnsi="Arial Narrow"/>
-          <w:b/>
-          <w:bCs/>
-          <w:sz w:val="18"/>
-          <w:szCs w:val="18"/>
-        </w:rPr>
-        <w:t>Modelo Vista Controlador (MVC)</w:t>
-      </w:r>
-      <w:r>
-        <w:rPr>
-          <w:rFonts w:ascii="Arial Narrow" w:hAnsi="Arial Narrow"/>
-          <w:sz w:val="18"/>
-          <w:szCs w:val="18"/>
-        </w:rPr>
-        <w:t xml:space="preserve">. Para el </w:t>
-      </w:r>
-      <w:r>
-        <w:rPr>
-          <w:rFonts w:ascii="Arial Narrow" w:hAnsi="Arial Narrow"/>
-          <w:b/>
-          <w:bCs/>
-          <w:sz w:val="18"/>
-          <w:szCs w:val="18"/>
-          <w:u w:val="single"/>
-        </w:rPr>
-        <w:t>BACKEND</w:t>
+        <w:t xml:space="preserve">En el </w:t>
+      </w:r>
+      <w:r>
+        <w:rPr>
+          <w:rFonts w:ascii="Arial Narrow" w:hAnsi="Arial Narrow"/>
+          <w:sz w:val="18"/>
+          <w:szCs w:val="18"/>
+        </w:rPr>
+        <w:t>código</w:t>
+      </w:r>
+      <w:r>
+        <w:rPr>
+          <w:rFonts w:ascii="Arial Narrow" w:hAnsi="Arial Narrow"/>
+          <w:sz w:val="18"/>
+          <w:szCs w:val="18"/>
+        </w:rPr>
+        <w:t xml:space="preserve">, </w:t>
+      </w:r>
+      <w:r>
+        <w:rPr>
+          <w:rFonts w:ascii="Arial Narrow" w:hAnsi="Arial Narrow"/>
+          <w:sz w:val="18"/>
+          <w:szCs w:val="18"/>
+        </w:rPr>
+        <w:t xml:space="preserve">usa la </w:t>
+      </w:r>
+      <w:r>
+        <w:rPr>
+          <w:rFonts w:ascii="Arial Narrow" w:hAnsi="Arial Narrow"/>
+          <w:sz w:val="18"/>
+          <w:szCs w:val="18"/>
+        </w:rPr>
+        <w:t>indentación</w:t>
+      </w:r>
+      <w:r>
+        <w:rPr>
+          <w:rFonts w:ascii="Arial Narrow" w:hAnsi="Arial Narrow"/>
+          <w:sz w:val="18"/>
+          <w:szCs w:val="18"/>
+        </w:rPr>
+        <w:t xml:space="preserve"> y</w:t>
+      </w:r>
+      <w:r>
+        <w:rPr>
+          <w:rFonts w:ascii="Arial Narrow" w:hAnsi="Arial Narrow"/>
+          <w:sz w:val="18"/>
+          <w:szCs w:val="18"/>
+        </w:rPr>
+        <w:t xml:space="preserve"> reglas del identificador </w:t>
+      </w:r>
+      <w:r>
+        <w:rPr>
+          <w:rFonts w:ascii="Arial Narrow" w:hAnsi="Arial Narrow"/>
+          <w:sz w:val="18"/>
+          <w:szCs w:val="18"/>
+        </w:rPr>
+        <w:t>(para Clases</w:t>
+      </w:r>
+      <w:r>
+        <w:rPr>
+          <w:rFonts w:ascii="Arial Narrow" w:hAnsi="Arial Narrow"/>
+          <w:sz w:val="18"/>
+          <w:szCs w:val="18"/>
+        </w:rPr>
+        <w:t>, atributos y métodos</w:t>
+      </w:r>
+      <w:r>
+        <w:rPr>
+          <w:rFonts w:ascii="Arial Narrow" w:hAnsi="Arial Narrow"/>
+          <w:sz w:val="18"/>
+          <w:szCs w:val="18"/>
+        </w:rPr>
+        <w:t>)</w:t>
+      </w:r>
+      <w:r>
+        <w:rPr>
+          <w:rFonts w:ascii="Arial Narrow" w:hAnsi="Arial Narrow"/>
+          <w:sz w:val="18"/>
+          <w:szCs w:val="18"/>
+        </w:rPr>
+        <w:t>;</w:t>
+      </w:r>
+      <w:r>
+        <w:rPr>
+          <w:rFonts w:ascii="Arial Narrow" w:hAnsi="Arial Narrow"/>
+          <w:sz w:val="18"/>
+          <w:szCs w:val="18"/>
+        </w:rPr>
+        <w:t xml:space="preserve"> comenta</w:t>
+      </w:r>
+      <w:r>
+        <w:rPr>
+          <w:rFonts w:ascii="Arial Narrow" w:hAnsi="Arial Narrow"/>
+          <w:sz w:val="18"/>
+          <w:szCs w:val="18"/>
+        </w:rPr>
+        <w:t>n</w:t>
+      </w:r>
+      <w:r>
+        <w:rPr>
+          <w:rFonts w:ascii="Arial Narrow" w:hAnsi="Arial Narrow"/>
+          <w:sz w:val="18"/>
+          <w:szCs w:val="18"/>
+        </w:rPr>
+        <w:t xml:space="preserve">do las líneas de código </w:t>
+      </w:r>
+      <w:r>
+        <w:rPr>
+          <w:rFonts w:ascii="Arial Narrow" w:hAnsi="Arial Narrow"/>
+          <w:sz w:val="18"/>
+          <w:szCs w:val="18"/>
+        </w:rPr>
+        <w:t xml:space="preserve">más </w:t>
+      </w:r>
+      <w:r>
+        <w:rPr>
+          <w:rFonts w:ascii="Arial Narrow" w:hAnsi="Arial Narrow"/>
+          <w:sz w:val="18"/>
+          <w:szCs w:val="18"/>
+        </w:rPr>
+        <w:t>importantes</w:t>
+      </w:r>
+      <w:r>
+        <w:rPr>
+          <w:rFonts w:ascii="Arial Narrow" w:hAnsi="Arial Narrow"/>
+          <w:sz w:val="18"/>
+          <w:szCs w:val="18"/>
+        </w:rPr>
+        <w:t>,</w:t>
       </w:r>
       <w:r>
         <w:rPr>
@@ -282,93 +949,109 @@
           <w:sz w:val="18"/>
           <w:szCs w:val="18"/>
         </w:rPr>
-        <w:t xml:space="preserve">se utiliza el lenguaje de programación </w:t>
-      </w:r>
-      <w:r>
-        <w:rPr>
-          <w:rFonts w:ascii="Arial Narrow" w:hAnsi="Arial Narrow"/>
-          <w:b/>
-          <w:bCs/>
-          <w:sz w:val="18"/>
-          <w:szCs w:val="18"/>
-        </w:rPr>
-        <w:t>PHP</w:t>
-      </w:r>
-      <w:r>
-        <w:rPr>
-          <w:rFonts w:ascii="Arial Narrow" w:hAnsi="Arial Narrow"/>
-          <w:sz w:val="18"/>
-          <w:szCs w:val="18"/>
-        </w:rPr>
-        <w:t xml:space="preserve"> </w:t>
-      </w:r>
-      <w:r>
-        <w:rPr>
-          <w:rFonts w:ascii="Arial Narrow" w:hAnsi="Arial Narrow"/>
-          <w:sz w:val="18"/>
-          <w:szCs w:val="18"/>
-        </w:rPr>
-        <w:t xml:space="preserve">a código limpio, es decir, </w:t>
-      </w:r>
-      <w:r>
-        <w:rPr>
-          <w:rFonts w:ascii="Arial Narrow" w:hAnsi="Arial Narrow"/>
-          <w:b/>
-          <w:bCs/>
-          <w:sz w:val="18"/>
-          <w:szCs w:val="18"/>
-        </w:rPr>
-        <w:t>no utiliza</w:t>
-      </w:r>
-      <w:r>
-        <w:rPr>
-          <w:rFonts w:ascii="Arial Narrow" w:hAnsi="Arial Narrow"/>
-          <w:b/>
-          <w:bCs/>
-          <w:sz w:val="18"/>
-          <w:szCs w:val="18"/>
-        </w:rPr>
-        <w:t xml:space="preserve"> </w:t>
-      </w:r>
-      <w:r>
-        <w:rPr>
-          <w:rFonts w:ascii="Arial Narrow" w:hAnsi="Arial Narrow"/>
-          <w:sz w:val="18"/>
-          <w:szCs w:val="18"/>
-        </w:rPr>
-        <w:t>Frameworks</w:t>
-      </w:r>
-      <w:r>
-        <w:rPr>
-          <w:rFonts w:ascii="Arial Narrow" w:hAnsi="Arial Narrow"/>
-          <w:sz w:val="18"/>
-          <w:szCs w:val="18"/>
-        </w:rPr>
-        <w:t xml:space="preserve">, </w:t>
-      </w:r>
-      <w:r>
-        <w:rPr>
-          <w:rFonts w:ascii="Arial Narrow" w:hAnsi="Arial Narrow"/>
-          <w:sz w:val="18"/>
-          <w:szCs w:val="18"/>
-        </w:rPr>
-        <w:t xml:space="preserve">Dependencias </w:t>
-      </w:r>
-      <w:r>
-        <w:rPr>
-          <w:rFonts w:ascii="Arial Narrow" w:hAnsi="Arial Narrow"/>
-          <w:sz w:val="18"/>
-          <w:szCs w:val="18"/>
-        </w:rPr>
-        <w:t xml:space="preserve">o </w:t>
-      </w:r>
-      <w:r>
-        <w:rPr>
-          <w:rFonts w:ascii="Arial Narrow" w:hAnsi="Arial Narrow"/>
-          <w:sz w:val="18"/>
-          <w:szCs w:val="18"/>
-        </w:rPr>
-        <w:t>Librerías</w:t>
+        <w:t xml:space="preserve">entre otras </w:t>
+      </w:r>
+      <w:r>
+        <w:rPr>
+          <w:rFonts w:ascii="Arial Narrow" w:hAnsi="Arial Narrow"/>
+          <w:sz w:val="18"/>
+          <w:szCs w:val="18"/>
+        </w:rPr>
+        <w:t xml:space="preserve">buenas prácticas de programación, </w:t>
+      </w:r>
+      <w:r>
+        <w:rPr>
+          <w:rFonts w:ascii="Arial Narrow" w:hAnsi="Arial Narrow"/>
+          <w:sz w:val="18"/>
+          <w:szCs w:val="18"/>
+        </w:rPr>
+        <w:t>aceptadas por la comunidad de desarrollo de software</w:t>
+      </w:r>
+      <w:r>
+        <w:rPr>
+          <w:rFonts w:ascii="Arial Narrow" w:hAnsi="Arial Narrow"/>
+          <w:sz w:val="18"/>
+          <w:szCs w:val="18"/>
+        </w:rPr>
+        <w:t xml:space="preserve">. </w:t>
+      </w:r>
+    </w:p>
+    <w:p>
+      <w:pPr>
+        <w:spacing w:after="0" w:line="276" w:lineRule="auto"/>
+        <w:jc w:val="both"/>
+        <w:rPr>
+          <w:rFonts w:ascii="Arial Narrow" w:hAnsi="Arial Narrow"/>
+          <w:sz w:val="18"/>
+          <w:szCs w:val="18"/>
+        </w:rPr>
+      </w:pPr>
+    </w:p>
+    <w:p>
+      <w:pPr>
+        <w:spacing w:after="0" w:line="276" w:lineRule="auto"/>
+        <w:jc w:val="both"/>
+        <w:rPr>
+          <w:rFonts w:ascii="Arial Narrow" w:hAnsi="Arial Narrow"/>
+          <w:sz w:val="18"/>
+          <w:szCs w:val="18"/>
+        </w:rPr>
+      </w:pPr>
+      <w:r>
+        <w:rPr>
+          <w:rFonts w:ascii="Arial Narrow" w:hAnsi="Arial Narrow"/>
+          <w:sz w:val="18"/>
+          <w:szCs w:val="18"/>
+        </w:rPr>
+        <w:t>Esta aplicación es de tipo académico, aunque es funcional no se sugiere usar para un proyecto real, su propósito fundamental es que el aprendiz comprenda las diferentes interacciones que hay al interior del código</w:t>
+      </w:r>
+      <w:r>
+        <w:rPr>
+          <w:rFonts w:ascii="Arial Narrow" w:hAnsi="Arial Narrow"/>
+          <w:sz w:val="18"/>
+          <w:szCs w:val="18"/>
+        </w:rPr>
+        <w:t>, basándose en las teorías que subyacen al desarrollo de software, interpretación de diagramas, código limpio, buenas prácticas y uso de las diferentes tecnologías software que hacen posible su desarrollo; todo esto con el fin de que</w:t>
+      </w:r>
+      <w:r>
+        <w:rPr>
+          <w:rFonts w:ascii="Arial Narrow" w:hAnsi="Arial Narrow"/>
+          <w:sz w:val="18"/>
+          <w:szCs w:val="18"/>
+        </w:rPr>
+        <w:t xml:space="preserve"> él</w:t>
+      </w:r>
+      <w:r>
+        <w:rPr>
+          <w:rFonts w:ascii="Arial Narrow" w:hAnsi="Arial Narrow"/>
+          <w:sz w:val="18"/>
+          <w:szCs w:val="18"/>
+        </w:rPr>
+        <w:t xml:space="preserve"> vea reflejado </w:t>
+      </w:r>
+      <w:r>
+        <w:rPr>
+          <w:rFonts w:ascii="Arial Narrow" w:hAnsi="Arial Narrow"/>
+          <w:sz w:val="18"/>
+          <w:szCs w:val="18"/>
+        </w:rPr>
+        <w:t xml:space="preserve">todo su aprendizaje </w:t>
+      </w:r>
+      <w:r>
+        <w:rPr>
+          <w:rFonts w:ascii="Arial Narrow" w:hAnsi="Arial Narrow"/>
+          <w:sz w:val="18"/>
+          <w:szCs w:val="18"/>
+        </w:rPr>
+        <w:t xml:space="preserve">en un producto software. La comprensión de este ejercicio pretende que el aprendiz, adquiera buenas prácticas de programación, lo cual, le permitirá migrar fácilmente a otras tecnologías de desarrollo de software y lo acercará a las competencias sugeridas para los programas de formación relacionados con </w:t>
+      </w:r>
+      <w:r>
+        <w:rPr>
+          <w:rFonts w:ascii="Arial Narrow" w:hAnsi="Arial Narrow"/>
+          <w:sz w:val="18"/>
+          <w:szCs w:val="18"/>
+        </w:rPr>
+        <w:t>software</w:t>
       </w:r>
       <w:r>
         <w:rPr>
@@ -378,320 +1061,6 @@
         </w:rPr>
         <w:t>.</w:t>
       </w:r>
-      <w:r>
-        <w:rPr>
-          <w:rFonts w:ascii="Arial Narrow" w:hAnsi="Arial Narrow"/>
-          <w:sz w:val="18"/>
-          <w:szCs w:val="18"/>
-        </w:rPr>
-        <w:t xml:space="preserve"> </w:t>
-      </w:r>
-      <w:r>
-        <w:rPr>
-          <w:rFonts w:ascii="Arial Narrow" w:hAnsi="Arial Narrow"/>
-          <w:sz w:val="18"/>
-          <w:szCs w:val="18"/>
-        </w:rPr>
-        <w:t xml:space="preserve">Mientras </w:t>
-      </w:r>
-      <w:r>
-        <w:rPr>
-          <w:rFonts w:ascii="Arial Narrow" w:hAnsi="Arial Narrow"/>
-          <w:sz w:val="18"/>
-          <w:szCs w:val="18"/>
-        </w:rPr>
-        <w:t>que</w:t>
-      </w:r>
-      <w:r>
-        <w:rPr>
-          <w:rFonts w:ascii="Arial Narrow" w:hAnsi="Arial Narrow"/>
-          <w:sz w:val="18"/>
-          <w:szCs w:val="18"/>
-        </w:rPr>
-        <w:t>,</w:t>
-      </w:r>
-      <w:r>
-        <w:rPr>
-          <w:rFonts w:ascii="Arial Narrow" w:hAnsi="Arial Narrow"/>
-          <w:sz w:val="18"/>
-          <w:szCs w:val="18"/>
-        </w:rPr>
-        <w:t xml:space="preserve"> para el </w:t>
-      </w:r>
-      <w:r>
-        <w:rPr>
-          <w:rFonts w:ascii="Arial Narrow" w:hAnsi="Arial Narrow"/>
-          <w:b/>
-          <w:bCs/>
-          <w:sz w:val="18"/>
-          <w:szCs w:val="18"/>
-          <w:u w:val="single"/>
-        </w:rPr>
-        <w:t>FRONTEND</w:t>
-      </w:r>
-      <w:r>
-        <w:rPr>
-          <w:rFonts w:ascii="Arial Narrow" w:hAnsi="Arial Narrow"/>
-          <w:sz w:val="18"/>
-          <w:szCs w:val="18"/>
-        </w:rPr>
-        <w:t xml:space="preserve">, usa los lenguajes </w:t>
-      </w:r>
-      <w:r>
-        <w:rPr>
-          <w:rFonts w:ascii="Arial Narrow" w:hAnsi="Arial Narrow"/>
-          <w:b/>
-          <w:bCs/>
-          <w:sz w:val="18"/>
-          <w:szCs w:val="18"/>
-        </w:rPr>
-        <w:t>html, css, javascript</w:t>
-      </w:r>
-      <w:r>
-        <w:rPr>
-          <w:rFonts w:ascii="Arial Narrow" w:hAnsi="Arial Narrow"/>
-          <w:sz w:val="18"/>
-          <w:szCs w:val="18"/>
-        </w:rPr>
-        <w:t xml:space="preserve"> y </w:t>
-      </w:r>
-      <w:r>
-        <w:rPr>
-          <w:rFonts w:ascii="Arial Narrow" w:hAnsi="Arial Narrow"/>
-          <w:sz w:val="18"/>
-          <w:szCs w:val="18"/>
-        </w:rPr>
-        <w:t xml:space="preserve">los </w:t>
-      </w:r>
-      <w:r>
-        <w:rPr>
-          <w:rFonts w:ascii="Arial Narrow" w:hAnsi="Arial Narrow"/>
-          <w:b/>
-          <w:bCs/>
-          <w:sz w:val="18"/>
-          <w:szCs w:val="18"/>
-        </w:rPr>
-        <w:t>Frameworks</w:t>
-      </w:r>
-      <w:r>
-        <w:rPr>
-          <w:rFonts w:ascii="Arial Narrow" w:hAnsi="Arial Narrow"/>
-          <w:sz w:val="18"/>
-          <w:szCs w:val="18"/>
-        </w:rPr>
-        <w:t xml:space="preserve"> de </w:t>
-      </w:r>
-      <w:r>
-        <w:rPr>
-          <w:rFonts w:ascii="Arial Narrow" w:hAnsi="Arial Narrow"/>
-          <w:b/>
-          <w:bCs/>
-          <w:sz w:val="18"/>
-          <w:szCs w:val="18"/>
-        </w:rPr>
-        <w:t>Presentación</w:t>
-      </w:r>
-      <w:r>
-        <w:rPr>
-          <w:rFonts w:ascii="Arial Narrow" w:hAnsi="Arial Narrow"/>
-          <w:sz w:val="18"/>
-          <w:szCs w:val="18"/>
-        </w:rPr>
-        <w:t xml:space="preserve"> </w:t>
-      </w:r>
-      <w:r>
-        <w:rPr>
-          <w:rFonts w:ascii="Arial Narrow" w:hAnsi="Arial Narrow"/>
-          <w:b/>
-          <w:bCs/>
-          <w:sz w:val="18"/>
-          <w:szCs w:val="18"/>
-        </w:rPr>
-        <w:t>Bootstrap</w:t>
-      </w:r>
-      <w:r>
-        <w:rPr>
-          <w:rFonts w:ascii="Arial Narrow" w:hAnsi="Arial Narrow"/>
-          <w:sz w:val="18"/>
-          <w:szCs w:val="18"/>
-        </w:rPr>
-        <w:t xml:space="preserve"> y </w:t>
-      </w:r>
-      <w:r>
-        <w:rPr>
-          <w:rFonts w:ascii="Arial Narrow" w:hAnsi="Arial Narrow"/>
-          <w:b/>
-          <w:bCs/>
-          <w:sz w:val="18"/>
-          <w:szCs w:val="18"/>
-        </w:rPr>
-        <w:t>FontAwesome</w:t>
-      </w:r>
-      <w:r>
-        <w:rPr>
-          <w:rFonts w:ascii="Arial Narrow" w:hAnsi="Arial Narrow"/>
-          <w:sz w:val="18"/>
-          <w:szCs w:val="18"/>
-        </w:rPr>
-        <w:t xml:space="preserve">; además, para la </w:t>
-      </w:r>
-      <w:r>
-        <w:rPr>
-          <w:rFonts w:ascii="Arial Narrow" w:hAnsi="Arial Narrow"/>
-          <w:b/>
-          <w:bCs/>
-          <w:sz w:val="18"/>
-          <w:szCs w:val="18"/>
-          <w:u w:val="single"/>
-        </w:rPr>
-        <w:t>BASE DE DATOS</w:t>
-      </w:r>
-      <w:r>
-        <w:rPr>
-          <w:rFonts w:ascii="Arial Narrow" w:hAnsi="Arial Narrow"/>
-          <w:sz w:val="18"/>
-          <w:szCs w:val="18"/>
-        </w:rPr>
-        <w:t xml:space="preserve"> se utiliza el estándar </w:t>
-      </w:r>
-      <w:r>
-        <w:rPr>
-          <w:rFonts w:ascii="Arial Narrow" w:hAnsi="Arial Narrow"/>
-          <w:b/>
-          <w:bCs/>
-          <w:sz w:val="18"/>
-          <w:szCs w:val="18"/>
-        </w:rPr>
-        <w:t>SQL</w:t>
-      </w:r>
-      <w:r>
-        <w:rPr>
-          <w:rFonts w:ascii="Arial Narrow" w:hAnsi="Arial Narrow"/>
-          <w:sz w:val="18"/>
-          <w:szCs w:val="18"/>
-        </w:rPr>
-        <w:t>.</w:t>
-      </w:r>
-      <w:r>
-        <w:rPr>
-          <w:rFonts w:ascii="Arial Narrow" w:hAnsi="Arial Narrow"/>
-          <w:sz w:val="18"/>
-          <w:szCs w:val="18"/>
-        </w:rPr>
-        <w:t xml:space="preserve"> </w:t>
-      </w:r>
-      <w:r>
-        <w:rPr>
-          <w:rFonts w:ascii="Arial Narrow" w:hAnsi="Arial Narrow"/>
-          <w:sz w:val="18"/>
-          <w:szCs w:val="18"/>
-        </w:rPr>
-        <w:t xml:space="preserve">En </w:t>
-      </w:r>
-      <w:r>
-        <w:rPr>
-          <w:rFonts w:ascii="Arial Narrow" w:hAnsi="Arial Narrow"/>
-          <w:sz w:val="18"/>
-          <w:szCs w:val="18"/>
-        </w:rPr>
-        <w:t xml:space="preserve">el despliegue, se </w:t>
-      </w:r>
-      <w:r>
-        <w:rPr>
-          <w:rFonts w:ascii="Arial Narrow" w:hAnsi="Arial Narrow"/>
-          <w:sz w:val="18"/>
-          <w:szCs w:val="18"/>
-        </w:rPr>
-        <w:t xml:space="preserve">utilizan </w:t>
-      </w:r>
-      <w:r>
-        <w:rPr>
-          <w:rFonts w:ascii="Arial Narrow" w:hAnsi="Arial Narrow"/>
-          <w:sz w:val="18"/>
-          <w:szCs w:val="18"/>
-        </w:rPr>
-        <w:t xml:space="preserve">los servicios de </w:t>
-      </w:r>
-      <w:r>
-        <w:rPr>
-          <w:rFonts w:ascii="Arial Narrow" w:hAnsi="Arial Narrow"/>
-          <w:b/>
-          <w:bCs/>
-          <w:sz w:val="18"/>
-          <w:szCs w:val="18"/>
-        </w:rPr>
-        <w:t>Apache</w:t>
-      </w:r>
-      <w:r>
-        <w:rPr>
-          <w:rFonts w:ascii="Arial Narrow" w:hAnsi="Arial Narrow"/>
-          <w:sz w:val="18"/>
-          <w:szCs w:val="18"/>
-        </w:rPr>
-        <w:t xml:space="preserve"> </w:t>
-      </w:r>
-      <w:r>
-        <w:rPr>
-          <w:rFonts w:ascii="Arial Narrow" w:hAnsi="Arial Narrow"/>
-          <w:sz w:val="18"/>
-          <w:szCs w:val="18"/>
-        </w:rPr>
-        <w:t xml:space="preserve">y </w:t>
-      </w:r>
-      <w:r>
-        <w:rPr>
-          <w:rFonts w:ascii="Arial Narrow" w:hAnsi="Arial Narrow"/>
-          <w:b/>
-          <w:bCs/>
-          <w:sz w:val="18"/>
-          <w:szCs w:val="18"/>
-        </w:rPr>
-        <w:t>MariaDB</w:t>
-      </w:r>
-      <w:r>
-        <w:rPr>
-          <w:rFonts w:ascii="Arial Narrow" w:hAnsi="Arial Narrow"/>
-          <w:sz w:val="18"/>
-          <w:szCs w:val="18"/>
-        </w:rPr>
-        <w:t xml:space="preserve"> </w:t>
-      </w:r>
-      <w:r>
-        <w:rPr>
-          <w:rFonts w:ascii="Arial Narrow" w:hAnsi="Arial Narrow"/>
-          <w:sz w:val="18"/>
-          <w:szCs w:val="18"/>
-        </w:rPr>
-        <w:t>(</w:t>
-      </w:r>
-      <w:r>
-        <w:rPr>
-          <w:rFonts w:ascii="Arial Narrow" w:hAnsi="Arial Narrow"/>
-          <w:b/>
-          <w:bCs/>
-          <w:sz w:val="18"/>
-          <w:szCs w:val="18"/>
-        </w:rPr>
-        <w:t>MYSQL</w:t>
-      </w:r>
-      <w:r>
-        <w:rPr>
-          <w:rFonts w:ascii="Arial Narrow" w:hAnsi="Arial Narrow"/>
-          <w:b/>
-          <w:bCs/>
-          <w:sz w:val="18"/>
-          <w:szCs w:val="18"/>
-        </w:rPr>
-        <w:t>)</w:t>
-      </w:r>
-      <w:r>
-        <w:rPr>
-          <w:rFonts w:ascii="Arial Narrow" w:hAnsi="Arial Narrow"/>
-          <w:sz w:val="18"/>
-          <w:szCs w:val="18"/>
-        </w:rPr>
-        <w:t>.</w:t>
-      </w:r>
     </w:p>
     <w:p>
       <w:pPr>
@@ -720,626 +1089,6 @@
           <w:sz w:val="18"/>
           <w:szCs w:val="18"/>
         </w:rPr>
-        <w:t xml:space="preserve">En cuanto a la </w:t>
-      </w:r>
-      <w:r>
-        <w:rPr>
-          <w:rFonts w:ascii="Arial Narrow" w:hAnsi="Arial Narrow"/>
-          <w:sz w:val="18"/>
-          <w:szCs w:val="18"/>
-        </w:rPr>
-        <w:t>elaboración</w:t>
-      </w:r>
-      <w:r>
-        <w:rPr>
-          <w:rFonts w:ascii="Arial Narrow" w:hAnsi="Arial Narrow"/>
-          <w:sz w:val="18"/>
-          <w:szCs w:val="18"/>
-        </w:rPr>
-        <w:t>,</w:t>
-      </w:r>
-      <w:r>
-        <w:rPr>
-          <w:rFonts w:ascii="Arial Narrow" w:hAnsi="Arial Narrow"/>
-          <w:sz w:val="18"/>
-          <w:szCs w:val="18"/>
-        </w:rPr>
-        <w:t xml:space="preserve"> </w:t>
-      </w:r>
-      <w:r>
-        <w:rPr>
-          <w:rFonts w:ascii="Arial Narrow" w:hAnsi="Arial Narrow"/>
-          <w:sz w:val="18"/>
-          <w:szCs w:val="18"/>
-        </w:rPr>
-        <w:t xml:space="preserve">está basado en </w:t>
-      </w:r>
-      <w:r>
-        <w:rPr>
-          <w:rFonts w:ascii="Arial Narrow" w:hAnsi="Arial Narrow"/>
-          <w:sz w:val="18"/>
-          <w:szCs w:val="18"/>
-        </w:rPr>
-        <w:t xml:space="preserve">el </w:t>
-      </w:r>
-      <w:r>
-        <w:rPr>
-          <w:rFonts w:ascii="Arial Narrow" w:hAnsi="Arial Narrow"/>
-          <w:b/>
-          <w:bCs/>
-          <w:sz w:val="18"/>
-          <w:szCs w:val="18"/>
-        </w:rPr>
-        <w:t>proceso personal de software</w:t>
-      </w:r>
-      <w:r>
-        <w:rPr>
-          <w:rFonts w:ascii="Arial Narrow" w:hAnsi="Arial Narrow"/>
-          <w:b/>
-          <w:bCs/>
-          <w:sz w:val="18"/>
-          <w:szCs w:val="18"/>
-        </w:rPr>
-        <w:t xml:space="preserve"> (PSP)</w:t>
-      </w:r>
-      <w:r>
-        <w:rPr>
-          <w:rFonts w:ascii="Arial Narrow" w:hAnsi="Arial Narrow"/>
-          <w:b/>
-          <w:bCs/>
-          <w:sz w:val="18"/>
-          <w:szCs w:val="18"/>
-        </w:rPr>
-        <w:t>,</w:t>
-      </w:r>
-      <w:r>
-        <w:rPr>
-          <w:rFonts w:ascii="Arial Narrow" w:hAnsi="Arial Narrow"/>
-          <w:sz w:val="18"/>
-          <w:szCs w:val="18"/>
-        </w:rPr>
-        <w:t xml:space="preserve"> partiendo de</w:t>
-      </w:r>
-      <w:r>
-        <w:rPr>
-          <w:rFonts w:ascii="Arial Narrow" w:hAnsi="Arial Narrow"/>
-          <w:sz w:val="18"/>
-          <w:szCs w:val="18"/>
-        </w:rPr>
-        <w:t>l establecimiento de Requisitos (</w:t>
-      </w:r>
-      <w:r>
-        <w:rPr>
-          <w:rFonts w:ascii="Arial Narrow" w:hAnsi="Arial Narrow"/>
-          <w:b/>
-          <w:bCs/>
-          <w:sz w:val="18"/>
-          <w:szCs w:val="18"/>
-        </w:rPr>
-        <w:t>RF – IEEE830</w:t>
-      </w:r>
-      <w:r>
-        <w:rPr>
-          <w:rFonts w:ascii="Arial Narrow" w:hAnsi="Arial Narrow"/>
-          <w:sz w:val="18"/>
-          <w:szCs w:val="18"/>
-        </w:rPr>
-        <w:t>)</w:t>
-      </w:r>
-      <w:r>
-        <w:rPr>
-          <w:rFonts w:ascii="Arial Narrow" w:hAnsi="Arial Narrow"/>
-          <w:sz w:val="18"/>
-          <w:szCs w:val="18"/>
-        </w:rPr>
-        <w:t xml:space="preserve">, </w:t>
-      </w:r>
-      <w:r>
-        <w:rPr>
-          <w:rFonts w:ascii="Arial Narrow" w:hAnsi="Arial Narrow"/>
-          <w:sz w:val="18"/>
-          <w:szCs w:val="18"/>
-        </w:rPr>
-        <w:t xml:space="preserve">Diagrama Casos </w:t>
-      </w:r>
-      <w:r>
-        <w:rPr>
-          <w:rFonts w:ascii="Arial Narrow" w:hAnsi="Arial Narrow"/>
-          <w:sz w:val="18"/>
-          <w:szCs w:val="18"/>
-        </w:rPr>
-        <w:t xml:space="preserve">de </w:t>
-      </w:r>
-      <w:r>
-        <w:rPr>
-          <w:rFonts w:ascii="Arial Narrow" w:hAnsi="Arial Narrow"/>
-          <w:sz w:val="18"/>
-          <w:szCs w:val="18"/>
-        </w:rPr>
-        <w:t>Uso</w:t>
-      </w:r>
-      <w:r>
-        <w:rPr>
-          <w:rFonts w:ascii="Arial Narrow" w:hAnsi="Arial Narrow"/>
-          <w:sz w:val="18"/>
-          <w:szCs w:val="18"/>
-        </w:rPr>
-        <w:t xml:space="preserve"> (</w:t>
-      </w:r>
-      <w:r>
-        <w:rPr>
-          <w:rFonts w:ascii="Arial Narrow" w:hAnsi="Arial Narrow"/>
-          <w:b/>
-          <w:bCs/>
-          <w:sz w:val="18"/>
-          <w:szCs w:val="18"/>
-        </w:rPr>
-        <w:t>DCU</w:t>
-      </w:r>
-      <w:r>
-        <w:rPr>
-          <w:rFonts w:ascii="Arial Narrow" w:hAnsi="Arial Narrow"/>
-          <w:sz w:val="18"/>
-          <w:szCs w:val="18"/>
-        </w:rPr>
-        <w:t>)</w:t>
-      </w:r>
-      <w:r>
-        <w:rPr>
-          <w:rFonts w:ascii="Arial Narrow" w:hAnsi="Arial Narrow"/>
-          <w:sz w:val="18"/>
-          <w:szCs w:val="18"/>
-        </w:rPr>
-        <w:t xml:space="preserve">, </w:t>
-      </w:r>
-      <w:r>
-        <w:rPr>
-          <w:rFonts w:ascii="Arial Narrow" w:hAnsi="Arial Narrow"/>
-          <w:sz w:val="18"/>
-          <w:szCs w:val="18"/>
-        </w:rPr>
-        <w:t>Modelo Relacional (</w:t>
-      </w:r>
-      <w:r>
-        <w:rPr>
-          <w:rFonts w:ascii="Arial Narrow" w:hAnsi="Arial Narrow"/>
-          <w:b/>
-          <w:bCs/>
-          <w:sz w:val="18"/>
-          <w:szCs w:val="18"/>
-        </w:rPr>
-        <w:t>MR</w:t>
-      </w:r>
-      <w:r>
-        <w:rPr>
-          <w:rFonts w:ascii="Arial Narrow" w:hAnsi="Arial Narrow"/>
-          <w:sz w:val="18"/>
-          <w:szCs w:val="18"/>
-        </w:rPr>
-        <w:t>)</w:t>
-      </w:r>
-      <w:r>
-        <w:rPr>
-          <w:rFonts w:ascii="Arial Narrow" w:hAnsi="Arial Narrow"/>
-          <w:sz w:val="18"/>
-          <w:szCs w:val="18"/>
-        </w:rPr>
-        <w:t xml:space="preserve">, </w:t>
-      </w:r>
-      <w:r>
-        <w:rPr>
-          <w:rFonts w:ascii="Arial Narrow" w:hAnsi="Arial Narrow"/>
-          <w:sz w:val="18"/>
-          <w:szCs w:val="18"/>
-        </w:rPr>
-        <w:t xml:space="preserve">Diagrama </w:t>
-      </w:r>
-      <w:r>
-        <w:rPr>
-          <w:rFonts w:ascii="Arial Narrow" w:hAnsi="Arial Narrow"/>
-          <w:sz w:val="18"/>
-          <w:szCs w:val="18"/>
-        </w:rPr>
-        <w:t xml:space="preserve">de </w:t>
-      </w:r>
-      <w:r>
-        <w:rPr>
-          <w:rFonts w:ascii="Arial Narrow" w:hAnsi="Arial Narrow"/>
-          <w:sz w:val="18"/>
-          <w:szCs w:val="18"/>
-        </w:rPr>
-        <w:t>Clases</w:t>
-      </w:r>
-      <w:r>
-        <w:rPr>
-          <w:rFonts w:ascii="Arial Narrow" w:hAnsi="Arial Narrow"/>
-          <w:sz w:val="18"/>
-          <w:szCs w:val="18"/>
-        </w:rPr>
-        <w:t xml:space="preserve"> (</w:t>
-      </w:r>
-      <w:r>
-        <w:rPr>
-          <w:rFonts w:ascii="Arial Narrow" w:hAnsi="Arial Narrow"/>
-          <w:b/>
-          <w:bCs/>
-          <w:sz w:val="18"/>
-          <w:szCs w:val="18"/>
-        </w:rPr>
-        <w:t>DC</w:t>
-      </w:r>
-      <w:r>
-        <w:rPr>
-          <w:rFonts w:ascii="Arial Narrow" w:hAnsi="Arial Narrow"/>
-          <w:sz w:val="18"/>
-          <w:szCs w:val="18"/>
-        </w:rPr>
-        <w:t>)</w:t>
-      </w:r>
-      <w:r>
-        <w:rPr>
-          <w:rFonts w:ascii="Arial Narrow" w:hAnsi="Arial Narrow"/>
-          <w:sz w:val="18"/>
-          <w:szCs w:val="18"/>
-        </w:rPr>
-        <w:t xml:space="preserve">, </w:t>
-      </w:r>
-      <w:r>
-        <w:rPr>
-          <w:rFonts w:ascii="Arial Narrow" w:hAnsi="Arial Narrow"/>
-          <w:sz w:val="18"/>
-          <w:szCs w:val="18"/>
-        </w:rPr>
-        <w:t xml:space="preserve">Diagrama </w:t>
-      </w:r>
-      <w:r>
-        <w:rPr>
-          <w:rFonts w:ascii="Arial Narrow" w:hAnsi="Arial Narrow"/>
-          <w:sz w:val="18"/>
-          <w:szCs w:val="18"/>
-        </w:rPr>
-        <w:t xml:space="preserve">de </w:t>
-      </w:r>
-      <w:r>
-        <w:rPr>
-          <w:rFonts w:ascii="Arial Narrow" w:hAnsi="Arial Narrow"/>
-          <w:sz w:val="18"/>
-          <w:szCs w:val="18"/>
-        </w:rPr>
-        <w:t>Distribución</w:t>
-      </w:r>
-      <w:r>
-        <w:rPr>
-          <w:rFonts w:ascii="Arial Narrow" w:hAnsi="Arial Narrow"/>
-          <w:sz w:val="18"/>
-          <w:szCs w:val="18"/>
-        </w:rPr>
-        <w:t xml:space="preserve"> (</w:t>
-      </w:r>
-      <w:r>
-        <w:rPr>
-          <w:rFonts w:ascii="Arial Narrow" w:hAnsi="Arial Narrow"/>
-          <w:b/>
-          <w:bCs/>
-          <w:sz w:val="18"/>
-          <w:szCs w:val="18"/>
-        </w:rPr>
-        <w:t>DD</w:t>
-      </w:r>
-      <w:r>
-        <w:rPr>
-          <w:rFonts w:ascii="Arial Narrow" w:hAnsi="Arial Narrow"/>
-          <w:sz w:val="18"/>
-          <w:szCs w:val="18"/>
-        </w:rPr>
-        <w:t>)</w:t>
-      </w:r>
-      <w:r>
-        <w:rPr>
-          <w:rFonts w:ascii="Arial Narrow" w:hAnsi="Arial Narrow"/>
-          <w:sz w:val="18"/>
-          <w:szCs w:val="18"/>
-        </w:rPr>
-        <w:t>.</w:t>
-      </w:r>
-      <w:r>
-        <w:rPr>
-          <w:rFonts w:ascii="Arial Narrow" w:hAnsi="Arial Narrow"/>
-          <w:sz w:val="18"/>
-          <w:szCs w:val="18"/>
-        </w:rPr>
-        <w:t xml:space="preserve"> </w:t>
-      </w:r>
-      <w:r>
-        <w:rPr>
-          <w:rFonts w:ascii="Arial Narrow" w:hAnsi="Arial Narrow"/>
-          <w:sz w:val="18"/>
-          <w:szCs w:val="18"/>
-        </w:rPr>
-        <w:t xml:space="preserve">En el </w:t>
-      </w:r>
-      <w:r>
-        <w:rPr>
-          <w:rFonts w:ascii="Arial Narrow" w:hAnsi="Arial Narrow"/>
-          <w:sz w:val="18"/>
-          <w:szCs w:val="18"/>
-        </w:rPr>
-        <w:t>código</w:t>
-      </w:r>
-      <w:r>
-        <w:rPr>
-          <w:rFonts w:ascii="Arial Narrow" w:hAnsi="Arial Narrow"/>
-          <w:sz w:val="18"/>
-          <w:szCs w:val="18"/>
-        </w:rPr>
-        <w:t xml:space="preserve">, </w:t>
-      </w:r>
-      <w:r>
-        <w:rPr>
-          <w:rFonts w:ascii="Arial Narrow" w:hAnsi="Arial Narrow"/>
-          <w:sz w:val="18"/>
-          <w:szCs w:val="18"/>
-        </w:rPr>
-        <w:t xml:space="preserve">usa la </w:t>
-      </w:r>
-      <w:r>
-        <w:rPr>
-          <w:rFonts w:ascii="Arial Narrow" w:hAnsi="Arial Narrow"/>
-          <w:sz w:val="18"/>
-          <w:szCs w:val="18"/>
-        </w:rPr>
-        <w:t>indentación</w:t>
-      </w:r>
-      <w:r>
-        <w:rPr>
-          <w:rFonts w:ascii="Arial Narrow" w:hAnsi="Arial Narrow"/>
-          <w:sz w:val="18"/>
-          <w:szCs w:val="18"/>
-        </w:rPr>
-        <w:t xml:space="preserve"> y</w:t>
-      </w:r>
-      <w:r>
-        <w:rPr>
-          <w:rFonts w:ascii="Arial Narrow" w:hAnsi="Arial Narrow"/>
-          <w:sz w:val="18"/>
-          <w:szCs w:val="18"/>
-        </w:rPr>
-        <w:t xml:space="preserve"> reglas del identificador </w:t>
-      </w:r>
-      <w:r>
-        <w:rPr>
-          <w:rFonts w:ascii="Arial Narrow" w:hAnsi="Arial Narrow"/>
-          <w:sz w:val="18"/>
-          <w:szCs w:val="18"/>
-        </w:rPr>
-        <w:t>(para Clases</w:t>
-      </w:r>
-      <w:r>
-        <w:rPr>
-          <w:rFonts w:ascii="Arial Narrow" w:hAnsi="Arial Narrow"/>
-          <w:sz w:val="18"/>
-          <w:szCs w:val="18"/>
-        </w:rPr>
-        <w:t>, atributos y métodos</w:t>
-      </w:r>
-      <w:r>
-        <w:rPr>
-          <w:rFonts w:ascii="Arial Narrow" w:hAnsi="Arial Narrow"/>
-          <w:sz w:val="18"/>
-          <w:szCs w:val="18"/>
-        </w:rPr>
-        <w:t>)</w:t>
-      </w:r>
-      <w:r>
-        <w:rPr>
-          <w:rFonts w:ascii="Arial Narrow" w:hAnsi="Arial Narrow"/>
-          <w:sz w:val="18"/>
-          <w:szCs w:val="18"/>
-        </w:rPr>
-        <w:t>;</w:t>
-      </w:r>
-      <w:r>
-        <w:rPr>
-          <w:rFonts w:ascii="Arial Narrow" w:hAnsi="Arial Narrow"/>
-          <w:sz w:val="18"/>
-          <w:szCs w:val="18"/>
-        </w:rPr>
-        <w:t xml:space="preserve"> comenta</w:t>
-      </w:r>
-      <w:r>
-        <w:rPr>
-          <w:rFonts w:ascii="Arial Narrow" w:hAnsi="Arial Narrow"/>
-          <w:sz w:val="18"/>
-          <w:szCs w:val="18"/>
-        </w:rPr>
-        <w:t>n</w:t>
-      </w:r>
-      <w:r>
-        <w:rPr>
-          <w:rFonts w:ascii="Arial Narrow" w:hAnsi="Arial Narrow"/>
-          <w:sz w:val="18"/>
-          <w:szCs w:val="18"/>
-        </w:rPr>
-        <w:t xml:space="preserve">do las líneas de código </w:t>
-      </w:r>
-      <w:r>
-        <w:rPr>
-          <w:rFonts w:ascii="Arial Narrow" w:hAnsi="Arial Narrow"/>
-          <w:sz w:val="18"/>
-          <w:szCs w:val="18"/>
-        </w:rPr>
-        <w:t xml:space="preserve">más </w:t>
-      </w:r>
-      <w:r>
-        <w:rPr>
-          <w:rFonts w:ascii="Arial Narrow" w:hAnsi="Arial Narrow"/>
-          <w:sz w:val="18"/>
-          <w:szCs w:val="18"/>
-        </w:rPr>
-        <w:t>importantes</w:t>
-      </w:r>
-      <w:r>
-        <w:rPr>
-          <w:rFonts w:ascii="Arial Narrow" w:hAnsi="Arial Narrow"/>
-          <w:sz w:val="18"/>
-          <w:szCs w:val="18"/>
-        </w:rPr>
-        <w:t>,</w:t>
-      </w:r>
-      <w:r>
-        <w:rPr>
-          <w:rFonts w:ascii="Arial Narrow" w:hAnsi="Arial Narrow"/>
-          <w:sz w:val="18"/>
-          <w:szCs w:val="18"/>
-        </w:rPr>
-        <w:t xml:space="preserve"> </w:t>
-      </w:r>
-      <w:r>
-        <w:rPr>
-          <w:rFonts w:ascii="Arial Narrow" w:hAnsi="Arial Narrow"/>
-          <w:sz w:val="18"/>
-          <w:szCs w:val="18"/>
-        </w:rPr>
-        <w:t xml:space="preserve">entre otras </w:t>
-      </w:r>
-      <w:r>
-        <w:rPr>
-          <w:rFonts w:ascii="Arial Narrow" w:hAnsi="Arial Narrow"/>
-          <w:sz w:val="18"/>
-          <w:szCs w:val="18"/>
-        </w:rPr>
-        <w:t xml:space="preserve">buenas prácticas de programación, </w:t>
-      </w:r>
-      <w:r>
-        <w:rPr>
-          <w:rFonts w:ascii="Arial Narrow" w:hAnsi="Arial Narrow"/>
-          <w:sz w:val="18"/>
-          <w:szCs w:val="18"/>
-        </w:rPr>
-        <w:t>aceptadas por la comunidad de desarrollo de software</w:t>
-      </w:r>
-      <w:r>
-        <w:rPr>
-          <w:rFonts w:ascii="Arial Narrow" w:hAnsi="Arial Narrow"/>
-          <w:sz w:val="18"/>
-          <w:szCs w:val="18"/>
-        </w:rPr>
-        <w:t xml:space="preserve">. </w:t>
-      </w:r>
-    </w:p>
-    <w:p>
-      <w:pPr>
-        <w:spacing w:after="0" w:line="276" w:lineRule="auto"/>
-        <w:jc w:val="both"/>
-        <w:rPr>
-          <w:rFonts w:ascii="Arial Narrow" w:hAnsi="Arial Narrow"/>
-          <w:sz w:val="18"/>
-          <w:szCs w:val="18"/>
-        </w:rPr>
-      </w:pPr>
-    </w:p>
-    <w:p>
-      <w:pPr>
-        <w:spacing w:after="0" w:line="276" w:lineRule="auto"/>
-        <w:jc w:val="both"/>
-        <w:rPr>
-          <w:rFonts w:ascii="Arial Narrow" w:hAnsi="Arial Narrow"/>
-          <w:sz w:val="18"/>
-          <w:szCs w:val="18"/>
-        </w:rPr>
-      </w:pPr>
-      <w:r>
-        <w:rPr>
-          <w:rFonts w:ascii="Arial Narrow" w:hAnsi="Arial Narrow"/>
-          <w:sz w:val="18"/>
-          <w:szCs w:val="18"/>
-        </w:rPr>
-        <w:t>Esta aplicación es de tipo académico, aunque es funcional no se sugiere usar para un proyecto real, su propósito fundamental es que el aprendiz comprenda las diferentes interacciones que hay al interior del código</w:t>
-      </w:r>
-      <w:r>
-        <w:rPr>
-          <w:rFonts w:ascii="Arial Narrow" w:hAnsi="Arial Narrow"/>
-          <w:sz w:val="18"/>
-          <w:szCs w:val="18"/>
-        </w:rPr>
-        <w:t>, basándose en las teorías que subyacen al desarrollo de software, interpretación de diagramas, código limpio, buenas prácticas y uso de las diferentes tecnologías software que hacen posible su desarrollo; todo esto con el fin de que</w:t>
-      </w:r>
-      <w:r>
-        <w:rPr>
-          <w:rFonts w:ascii="Arial Narrow" w:hAnsi="Arial Narrow"/>
-          <w:sz w:val="18"/>
-          <w:szCs w:val="18"/>
-        </w:rPr>
-        <w:t xml:space="preserve"> él</w:t>
-      </w:r>
-      <w:r>
-        <w:rPr>
-          <w:rFonts w:ascii="Arial Narrow" w:hAnsi="Arial Narrow"/>
-          <w:sz w:val="18"/>
-          <w:szCs w:val="18"/>
-        </w:rPr>
-        <w:t xml:space="preserve"> vea reflejado </w:t>
-      </w:r>
-      <w:r>
-        <w:rPr>
-          <w:rFonts w:ascii="Arial Narrow" w:hAnsi="Arial Narrow"/>
-          <w:sz w:val="18"/>
-          <w:szCs w:val="18"/>
-        </w:rPr>
-        <w:t xml:space="preserve">todo su aprendizaje </w:t>
-      </w:r>
-      <w:r>
-        <w:rPr>
-          <w:rFonts w:ascii="Arial Narrow" w:hAnsi="Arial Narrow"/>
-          <w:sz w:val="18"/>
-          <w:szCs w:val="18"/>
-        </w:rPr>
-        <w:t xml:space="preserve">en un producto software. La comprensión de este ejercicio pretende que el aprendiz, adquiera buenas prácticas de programación, lo cual, le permitirá migrar fácilmente a otras tecnologías de desarrollo de software y lo acercará a las competencias sugeridas para los programas de formación relacionados con </w:t>
-      </w:r>
-      <w:r>
-        <w:rPr>
-          <w:rFonts w:ascii="Arial Narrow" w:hAnsi="Arial Narrow"/>
-          <w:sz w:val="18"/>
-          <w:szCs w:val="18"/>
-        </w:rPr>
-        <w:t>software</w:t>
-      </w:r>
-      <w:r>
-        <w:rPr>
-          <w:rFonts w:ascii="Arial Narrow" w:hAnsi="Arial Narrow"/>
-          <w:sz w:val="18"/>
-          <w:szCs w:val="18"/>
-        </w:rPr>
-        <w:t>.</w:t>
-      </w:r>
-    </w:p>
-    <w:p>
-      <w:pPr>
-        <w:spacing w:after="0" w:line="276" w:lineRule="auto"/>
-        <w:jc w:val="both"/>
-        <w:rPr>
-          <w:rFonts w:ascii="Arial Narrow" w:hAnsi="Arial Narrow"/>
-          <w:sz w:val="18"/>
-          <w:szCs w:val="18"/>
-        </w:rPr>
-      </w:pPr>
-    </w:p>
-    <w:p>
-      <w:pPr>
-        <w:spacing w:after="0" w:line="276" w:lineRule="auto"/>
-        <w:jc w:val="both"/>
-        <w:rPr>
-          <w:rFonts w:ascii="Arial Narrow" w:hAnsi="Arial Narrow"/>
-          <w:sz w:val="18"/>
-          <w:szCs w:val="18"/>
-        </w:rPr>
-      </w:pPr>
-      <w:r>
-        <w:rPr>
-          <w:rFonts w:ascii="Arial Narrow" w:hAnsi="Arial Narrow"/>
-          <w:sz w:val="18"/>
-          <w:szCs w:val="18"/>
-        </w:rPr>
         <w:t>A continuación, se listan l</w:t>
       </w:r>
       <w:r>
@@ -1377,6 +1126,21 @@
     </w:p>
     <w:p>
       <w:pPr>
+        <w:spacing w:after="0" w:line="276" w:lineRule="auto"/>
+        <w:rPr>
+          <w:rFonts w:ascii="Arial Narrow" w:hAnsi="Arial Narrow"/>
+          <w:sz w:val="18"/>
+          <w:szCs w:val="18"/>
+        </w:rPr>
+      </w:pPr>
+    </w:p>
+    <w:p>
+      <w:pPr>
+        <w:pStyle w:val="Prrafodelista"/>
+        <w:numPr>
+          <w:ilvl w:val="0"/>
+          <w:numId w:val="3"/>
+        </w:numPr>
         <w:spacing w:after="0" w:line="276" w:lineRule="auto"/>
         <w:rPr>
           <w:rFonts w:ascii="Arial Narrow" w:hAnsi="Arial Narrow"/>

</xml_diff>